<commit_message>
Doing Lab 4 PSO1 task. Wrote code for extract data and its unit tests
</commit_message>
<xml_diff>
--- a/Lab 3 Report.docx
+++ b/Lab 3 Report.docx
@@ -21,6 +21,15 @@
           <w:lang w:val="en-US"/>
         </w:rPr>
         <w:t>Lab 3 Report</w:t>
+      </w:r>
+      <w:r>
+        <w:rPr>
+          <w:b/>
+          <w:bCs/>
+          <w:u w:val="single"/>
+          <w:lang w:val="en-US"/>
+        </w:rPr>
+        <w:t xml:space="preserve"> (Haris Rehman 410937)</w:t>
       </w:r>
     </w:p>
     <w:p>
@@ -106,6 +115,7 @@
       </w:pPr>
       <w:r>
         <w:rPr>
+          <w:noProof/>
           <w:lang w:val="en-US"/>
         </w:rPr>
         <w:drawing>
@@ -174,6 +184,7 @@
       </w:pPr>
       <w:r>
         <w:rPr>
+          <w:noProof/>
           <w:lang w:val="en-US"/>
         </w:rPr>
         <w:drawing>
@@ -221,6 +232,7 @@
       </w:pPr>
       <w:r>
         <w:rPr>
+          <w:noProof/>
           <w:lang w:val="en-US"/>
         </w:rPr>
         <w:drawing>
@@ -3711,6 +3723,7 @@
       </w:pPr>
       <w:r>
         <w:rPr>
+          <w:noProof/>
           <w:lang w:val="en-US"/>
         </w:rPr>
         <w:drawing>
@@ -3777,6 +3790,7 @@
       </w:pPr>
       <w:r>
         <w:rPr>
+          <w:noProof/>
           <w:lang w:val="en-US"/>
         </w:rPr>
         <w:drawing>
@@ -3852,6 +3866,7 @@
       </w:pPr>
       <w:r>
         <w:rPr>
+          <w:noProof/>
           <w:lang w:val="en-US"/>
         </w:rPr>
         <w:drawing>
@@ -3962,6 +3977,7 @@
       </w:pPr>
       <w:r>
         <w:rPr>
+          <w:noProof/>
           <w:lang w:val="en-US"/>
         </w:rPr>
         <w:drawing>
@@ -4028,6 +4044,7 @@
       </w:pPr>
       <w:r>
         <w:rPr>
+          <w:noProof/>
           <w:lang w:val="en-US"/>
         </w:rPr>
         <w:drawing>
@@ -7485,14 +7502,832 @@
       <w:pPr>
         <w:pStyle w:val="Heading1"/>
         <w:rPr>
-          <w:lang w:val="en-US"/>
-        </w:rPr>
-      </w:pPr>
+          <w:b/>
+          <w:bCs/>
+          <w:lang w:val="en-US"/>
+        </w:rPr>
+      </w:pPr>
+      <w:r>
+        <w:rPr>
+          <w:b/>
+          <w:bCs/>
+          <w:lang w:val="en-US"/>
+        </w:rPr>
+        <w:lastRenderedPageBreak/>
+        <w:t>More Test Cases Written Down</w:t>
+      </w:r>
+    </w:p>
+    <w:p>
+      <w:pPr>
+        <w:pStyle w:val="Heading1"/>
+        <w:rPr>
+          <w:lang w:val="en-US"/>
+        </w:rPr>
+      </w:pPr>
+      <w:r>
+        <w:rPr>
+          <w:noProof/>
+          <w:lang w:val="en-US"/>
+        </w:rPr>
+        <w:drawing>
+          <wp:inline distT="0" distB="0" distL="0" distR="0" wp14:anchorId="71789685" wp14:editId="6C46BF7A">
+            <wp:extent cx="5731510" cy="3063875"/>
+            <wp:effectExtent l="0" t="0" r="2540" b="3175"/>
+            <wp:docPr id="11" name="Picture 11"/>
+            <wp:cNvGraphicFramePr>
+              <a:graphicFrameLocks xmlns:a="http://schemas.openxmlformats.org/drawingml/2006/main" noChangeAspect="1"/>
+            </wp:cNvGraphicFramePr>
+            <a:graphic xmlns:a="http://schemas.openxmlformats.org/drawingml/2006/main">
+              <a:graphicData uri="http://schemas.openxmlformats.org/drawingml/2006/picture">
+                <pic:pic xmlns:pic="http://schemas.openxmlformats.org/drawingml/2006/picture">
+                  <pic:nvPicPr>
+                    <pic:cNvPr id="1" name=""/>
+                    <pic:cNvPicPr/>
+                  </pic:nvPicPr>
+                  <pic:blipFill>
+                    <a:blip r:embed="rId15"/>
+                    <a:stretch>
+                      <a:fillRect/>
+                    </a:stretch>
+                  </pic:blipFill>
+                  <pic:spPr>
+                    <a:xfrm>
+                      <a:off x="0" y="0"/>
+                      <a:ext cx="5731510" cy="3063875"/>
+                    </a:xfrm>
+                    <a:prstGeom prst="rect">
+                      <a:avLst/>
+                    </a:prstGeom>
+                  </pic:spPr>
+                </pic:pic>
+              </a:graphicData>
+            </a:graphic>
+          </wp:inline>
+        </w:drawing>
+      </w:r>
       <w:r>
         <w:rPr>
           <w:lang w:val="en-US"/>
         </w:rPr>
         <w:t xml:space="preserve"> </w:t>
+      </w:r>
+    </w:p>
+    <w:p>
+      <w:pPr>
+        <w:rPr>
+          <w:lang w:val="en-US"/>
+        </w:rPr>
+      </w:pPr>
+    </w:p>
+    <w:p>
+      <w:pPr>
+        <w:pStyle w:val="Heading1"/>
+        <w:rPr>
+          <w:b/>
+          <w:bCs/>
+          <w:lang w:val="en-US"/>
+        </w:rPr>
+      </w:pPr>
+      <w:r>
+        <w:rPr>
+          <w:b/>
+          <w:bCs/>
+          <w:lang w:val="en-US"/>
+        </w:rPr>
+        <w:t>Practicing Other Git Commands</w:t>
+      </w:r>
+    </w:p>
+    <w:p>
+      <w:pPr>
+        <w:pStyle w:val="Heading1"/>
+        <w:rPr>
+          <w:lang w:val="en-US"/>
+        </w:rPr>
+      </w:pPr>
+      <w:r>
+        <w:rPr>
+          <w:lang w:val="en-US"/>
+        </w:rPr>
+        <w:t xml:space="preserve">Git clone </w:t>
+      </w:r>
+    </w:p>
+    <w:p>
+      <w:pPr>
+        <w:rPr>
+          <w:lang w:val="en-US"/>
+        </w:rPr>
+      </w:pPr>
+      <w:r>
+        <w:rPr>
+          <w:lang w:val="en-US"/>
+        </w:rPr>
+        <w:drawing>
+          <wp:inline distT="0" distB="0" distL="0" distR="0" wp14:anchorId="028E144A" wp14:editId="782B9EE1">
+            <wp:extent cx="5731510" cy="1807210"/>
+            <wp:effectExtent l="0" t="0" r="2540" b="2540"/>
+            <wp:docPr id="5" name="Picture 5"/>
+            <wp:cNvGraphicFramePr>
+              <a:graphicFrameLocks xmlns:a="http://schemas.openxmlformats.org/drawingml/2006/main" noChangeAspect="1"/>
+            </wp:cNvGraphicFramePr>
+            <a:graphic xmlns:a="http://schemas.openxmlformats.org/drawingml/2006/main">
+              <a:graphicData uri="http://schemas.openxmlformats.org/drawingml/2006/picture">
+                <pic:pic xmlns:pic="http://schemas.openxmlformats.org/drawingml/2006/picture">
+                  <pic:nvPicPr>
+                    <pic:cNvPr id="1" name=""/>
+                    <pic:cNvPicPr/>
+                  </pic:nvPicPr>
+                  <pic:blipFill>
+                    <a:blip r:embed="rId16"/>
+                    <a:stretch>
+                      <a:fillRect/>
+                    </a:stretch>
+                  </pic:blipFill>
+                  <pic:spPr>
+                    <a:xfrm>
+                      <a:off x="0" y="0"/>
+                      <a:ext cx="5731510" cy="1807210"/>
+                    </a:xfrm>
+                    <a:prstGeom prst="rect">
+                      <a:avLst/>
+                    </a:prstGeom>
+                  </pic:spPr>
+                </pic:pic>
+              </a:graphicData>
+            </a:graphic>
+          </wp:inline>
+        </w:drawing>
+      </w:r>
+    </w:p>
+    <w:p>
+      <w:pPr>
+        <w:pStyle w:val="Heading1"/>
+        <w:rPr>
+          <w:lang w:val="en-US"/>
+        </w:rPr>
+      </w:pPr>
+      <w:r>
+        <w:rPr>
+          <w:lang w:val="en-US"/>
+        </w:rPr>
+        <w:t>Git Status</w:t>
+      </w:r>
+    </w:p>
+    <w:p>
+      <w:pPr>
+        <w:rPr>
+          <w:lang w:val="en-US"/>
+        </w:rPr>
+      </w:pPr>
+      <w:r>
+        <w:rPr>
+          <w:lang w:val="en-US"/>
+        </w:rPr>
+        <w:drawing>
+          <wp:inline distT="0" distB="0" distL="0" distR="0" wp14:anchorId="2BA7EF1D" wp14:editId="648CF02B">
+            <wp:extent cx="4820323" cy="952633"/>
+            <wp:effectExtent l="0" t="0" r="0" b="0"/>
+            <wp:docPr id="12" name="Picture 12"/>
+            <wp:cNvGraphicFramePr>
+              <a:graphicFrameLocks xmlns:a="http://schemas.openxmlformats.org/drawingml/2006/main" noChangeAspect="1"/>
+            </wp:cNvGraphicFramePr>
+            <a:graphic xmlns:a="http://schemas.openxmlformats.org/drawingml/2006/main">
+              <a:graphicData uri="http://schemas.openxmlformats.org/drawingml/2006/picture">
+                <pic:pic xmlns:pic="http://schemas.openxmlformats.org/drawingml/2006/picture">
+                  <pic:nvPicPr>
+                    <pic:cNvPr id="1" name=""/>
+                    <pic:cNvPicPr/>
+                  </pic:nvPicPr>
+                  <pic:blipFill>
+                    <a:blip r:embed="rId17"/>
+                    <a:stretch>
+                      <a:fillRect/>
+                    </a:stretch>
+                  </pic:blipFill>
+                  <pic:spPr>
+                    <a:xfrm>
+                      <a:off x="0" y="0"/>
+                      <a:ext cx="4820323" cy="952633"/>
+                    </a:xfrm>
+                    <a:prstGeom prst="rect">
+                      <a:avLst/>
+                    </a:prstGeom>
+                  </pic:spPr>
+                </pic:pic>
+              </a:graphicData>
+            </a:graphic>
+          </wp:inline>
+        </w:drawing>
+      </w:r>
+    </w:p>
+    <w:p>
+      <w:pPr>
+        <w:pStyle w:val="Heading1"/>
+        <w:rPr>
+          <w:lang w:val="en-US"/>
+        </w:rPr>
+      </w:pPr>
+      <w:r>
+        <w:rPr>
+          <w:lang w:val="en-US"/>
+        </w:rPr>
+        <w:lastRenderedPageBreak/>
+        <w:t>Git pull (Nothing added remotely so no change)</w:t>
+      </w:r>
+    </w:p>
+    <w:p>
+      <w:pPr>
+        <w:rPr>
+          <w:lang w:val="en-US"/>
+        </w:rPr>
+      </w:pPr>
+      <w:r>
+        <w:rPr>
+          <w:lang w:val="en-US"/>
+        </w:rPr>
+        <w:drawing>
+          <wp:inline distT="0" distB="0" distL="0" distR="0" wp14:anchorId="3A77644D" wp14:editId="2FC49367">
+            <wp:extent cx="5731510" cy="787400"/>
+            <wp:effectExtent l="0" t="0" r="2540" b="0"/>
+            <wp:docPr id="13" name="Picture 13"/>
+            <wp:cNvGraphicFramePr>
+              <a:graphicFrameLocks xmlns:a="http://schemas.openxmlformats.org/drawingml/2006/main" noChangeAspect="1"/>
+            </wp:cNvGraphicFramePr>
+            <a:graphic xmlns:a="http://schemas.openxmlformats.org/drawingml/2006/main">
+              <a:graphicData uri="http://schemas.openxmlformats.org/drawingml/2006/picture">
+                <pic:pic xmlns:pic="http://schemas.openxmlformats.org/drawingml/2006/picture">
+                  <pic:nvPicPr>
+                    <pic:cNvPr id="1" name=""/>
+                    <pic:cNvPicPr/>
+                  </pic:nvPicPr>
+                  <pic:blipFill>
+                    <a:blip r:embed="rId18"/>
+                    <a:stretch>
+                      <a:fillRect/>
+                    </a:stretch>
+                  </pic:blipFill>
+                  <pic:spPr>
+                    <a:xfrm>
+                      <a:off x="0" y="0"/>
+                      <a:ext cx="5731510" cy="787400"/>
+                    </a:xfrm>
+                    <a:prstGeom prst="rect">
+                      <a:avLst/>
+                    </a:prstGeom>
+                  </pic:spPr>
+                </pic:pic>
+              </a:graphicData>
+            </a:graphic>
+          </wp:inline>
+        </w:drawing>
+      </w:r>
+    </w:p>
+    <w:p>
+      <w:pPr>
+        <w:pStyle w:val="Heading1"/>
+        <w:rPr>
+          <w:lang w:val="en-US"/>
+        </w:rPr>
+      </w:pPr>
+      <w:r>
+        <w:rPr>
+          <w:lang w:val="en-US"/>
+        </w:rPr>
+        <w:t>Git Branch Commands</w:t>
+      </w:r>
+    </w:p>
+    <w:p>
+      <w:pPr>
+        <w:rPr>
+          <w:lang w:val="en-US"/>
+        </w:rPr>
+      </w:pPr>
+      <w:r>
+        <w:rPr>
+          <w:lang w:val="en-US"/>
+        </w:rPr>
+        <w:drawing>
+          <wp:inline distT="0" distB="0" distL="0" distR="0" wp14:anchorId="4843226C" wp14:editId="528C5FDA">
+            <wp:extent cx="5430008" cy="2276793"/>
+            <wp:effectExtent l="0" t="0" r="0" b="9525"/>
+            <wp:docPr id="14" name="Picture 14"/>
+            <wp:cNvGraphicFramePr>
+              <a:graphicFrameLocks xmlns:a="http://schemas.openxmlformats.org/drawingml/2006/main" noChangeAspect="1"/>
+            </wp:cNvGraphicFramePr>
+            <a:graphic xmlns:a="http://schemas.openxmlformats.org/drawingml/2006/main">
+              <a:graphicData uri="http://schemas.openxmlformats.org/drawingml/2006/picture">
+                <pic:pic xmlns:pic="http://schemas.openxmlformats.org/drawingml/2006/picture">
+                  <pic:nvPicPr>
+                    <pic:cNvPr id="1" name=""/>
+                    <pic:cNvPicPr/>
+                  </pic:nvPicPr>
+                  <pic:blipFill>
+                    <a:blip r:embed="rId19"/>
+                    <a:stretch>
+                      <a:fillRect/>
+                    </a:stretch>
+                  </pic:blipFill>
+                  <pic:spPr>
+                    <a:xfrm>
+                      <a:off x="0" y="0"/>
+                      <a:ext cx="5430008" cy="2276793"/>
+                    </a:xfrm>
+                    <a:prstGeom prst="rect">
+                      <a:avLst/>
+                    </a:prstGeom>
+                  </pic:spPr>
+                </pic:pic>
+              </a:graphicData>
+            </a:graphic>
+          </wp:inline>
+        </w:drawing>
+      </w:r>
+    </w:p>
+    <w:p>
+      <w:pPr>
+        <w:rPr>
+          <w:lang w:val="en-US"/>
+        </w:rPr>
+      </w:pPr>
+      <w:r>
+        <w:rPr>
+          <w:lang w:val="en-US"/>
+        </w:rPr>
+        <w:drawing>
+          <wp:inline distT="0" distB="0" distL="0" distR="0" wp14:anchorId="232668DB" wp14:editId="13915F8B">
+            <wp:extent cx="5372850" cy="438211"/>
+            <wp:effectExtent l="0" t="0" r="0" b="0"/>
+            <wp:docPr id="15" name="Picture 15"/>
+            <wp:cNvGraphicFramePr>
+              <a:graphicFrameLocks xmlns:a="http://schemas.openxmlformats.org/drawingml/2006/main" noChangeAspect="1"/>
+            </wp:cNvGraphicFramePr>
+            <a:graphic xmlns:a="http://schemas.openxmlformats.org/drawingml/2006/main">
+              <a:graphicData uri="http://schemas.openxmlformats.org/drawingml/2006/picture">
+                <pic:pic xmlns:pic="http://schemas.openxmlformats.org/drawingml/2006/picture">
+                  <pic:nvPicPr>
+                    <pic:cNvPr id="1" name=""/>
+                    <pic:cNvPicPr/>
+                  </pic:nvPicPr>
+                  <pic:blipFill>
+                    <a:blip r:embed="rId20"/>
+                    <a:stretch>
+                      <a:fillRect/>
+                    </a:stretch>
+                  </pic:blipFill>
+                  <pic:spPr>
+                    <a:xfrm>
+                      <a:off x="0" y="0"/>
+                      <a:ext cx="5372850" cy="438211"/>
+                    </a:xfrm>
+                    <a:prstGeom prst="rect">
+                      <a:avLst/>
+                    </a:prstGeom>
+                  </pic:spPr>
+                </pic:pic>
+              </a:graphicData>
+            </a:graphic>
+          </wp:inline>
+        </w:drawing>
+      </w:r>
+    </w:p>
+    <w:p>
+      <w:pPr>
+        <w:pStyle w:val="Heading1"/>
+        <w:rPr>
+          <w:lang w:val="en-US"/>
+        </w:rPr>
+      </w:pPr>
+      <w:r>
+        <w:rPr>
+          <w:lang w:val="en-US"/>
+        </w:rPr>
+        <w:lastRenderedPageBreak/>
+        <w:t>Git Log</w:t>
+      </w:r>
+    </w:p>
+    <w:p>
+      <w:pPr>
+        <w:rPr>
+          <w:lang w:val="en-US"/>
+        </w:rPr>
+      </w:pPr>
+      <w:r>
+        <w:rPr>
+          <w:lang w:val="en-US"/>
+        </w:rPr>
+        <w:drawing>
+          <wp:inline distT="0" distB="0" distL="0" distR="0" wp14:anchorId="5B16CB5D" wp14:editId="37B56385">
+            <wp:extent cx="5731510" cy="6130925"/>
+            <wp:effectExtent l="0" t="0" r="2540" b="3175"/>
+            <wp:docPr id="16" name="Picture 16"/>
+            <wp:cNvGraphicFramePr>
+              <a:graphicFrameLocks xmlns:a="http://schemas.openxmlformats.org/drawingml/2006/main" noChangeAspect="1"/>
+            </wp:cNvGraphicFramePr>
+            <a:graphic xmlns:a="http://schemas.openxmlformats.org/drawingml/2006/main">
+              <a:graphicData uri="http://schemas.openxmlformats.org/drawingml/2006/picture">
+                <pic:pic xmlns:pic="http://schemas.openxmlformats.org/drawingml/2006/picture">
+                  <pic:nvPicPr>
+                    <pic:cNvPr id="1" name=""/>
+                    <pic:cNvPicPr/>
+                  </pic:nvPicPr>
+                  <pic:blipFill>
+                    <a:blip r:embed="rId21"/>
+                    <a:stretch>
+                      <a:fillRect/>
+                    </a:stretch>
+                  </pic:blipFill>
+                  <pic:spPr>
+                    <a:xfrm>
+                      <a:off x="0" y="0"/>
+                      <a:ext cx="5731510" cy="6130925"/>
+                    </a:xfrm>
+                    <a:prstGeom prst="rect">
+                      <a:avLst/>
+                    </a:prstGeom>
+                  </pic:spPr>
+                </pic:pic>
+              </a:graphicData>
+            </a:graphic>
+          </wp:inline>
+        </w:drawing>
+      </w:r>
+    </w:p>
+    <w:p>
+      <w:pPr>
+        <w:pStyle w:val="Heading1"/>
+        <w:rPr>
+          <w:lang w:val="en-US"/>
+        </w:rPr>
+      </w:pPr>
+      <w:r>
+        <w:rPr>
+          <w:lang w:val="en-US"/>
+        </w:rPr>
+        <w:t>Git Show</w:t>
+      </w:r>
+    </w:p>
+    <w:p>
+      <w:pPr>
+        <w:rPr>
+          <w:lang w:val="en-US"/>
+        </w:rPr>
+      </w:pPr>
+      <w:r>
+        <w:rPr>
+          <w:lang w:val="en-US"/>
+        </w:rPr>
+        <w:drawing>
+          <wp:inline distT="0" distB="0" distL="0" distR="0" wp14:anchorId="2D5D6899" wp14:editId="290B2549">
+            <wp:extent cx="5731510" cy="1120775"/>
+            <wp:effectExtent l="0" t="0" r="2540" b="3175"/>
+            <wp:docPr id="17" name="Picture 17"/>
+            <wp:cNvGraphicFramePr>
+              <a:graphicFrameLocks xmlns:a="http://schemas.openxmlformats.org/drawingml/2006/main" noChangeAspect="1"/>
+            </wp:cNvGraphicFramePr>
+            <a:graphic xmlns:a="http://schemas.openxmlformats.org/drawingml/2006/main">
+              <a:graphicData uri="http://schemas.openxmlformats.org/drawingml/2006/picture">
+                <pic:pic xmlns:pic="http://schemas.openxmlformats.org/drawingml/2006/picture">
+                  <pic:nvPicPr>
+                    <pic:cNvPr id="1" name=""/>
+                    <pic:cNvPicPr/>
+                  </pic:nvPicPr>
+                  <pic:blipFill>
+                    <a:blip r:embed="rId22"/>
+                    <a:stretch>
+                      <a:fillRect/>
+                    </a:stretch>
+                  </pic:blipFill>
+                  <pic:spPr>
+                    <a:xfrm>
+                      <a:off x="0" y="0"/>
+                      <a:ext cx="5731510" cy="1120775"/>
+                    </a:xfrm>
+                    <a:prstGeom prst="rect">
+                      <a:avLst/>
+                    </a:prstGeom>
+                  </pic:spPr>
+                </pic:pic>
+              </a:graphicData>
+            </a:graphic>
+          </wp:inline>
+        </w:drawing>
+      </w:r>
+    </w:p>
+    <w:p>
+      <w:pPr>
+        <w:pStyle w:val="Heading1"/>
+        <w:rPr>
+          <w:lang w:val="en-US"/>
+        </w:rPr>
+      </w:pPr>
+      <w:r>
+        <w:rPr>
+          <w:lang w:val="en-US"/>
+        </w:rPr>
+        <w:lastRenderedPageBreak/>
+        <w:t>Git Diff</w:t>
+      </w:r>
+    </w:p>
+    <w:p>
+      <w:pPr>
+        <w:rPr>
+          <w:lang w:val="en-US"/>
+        </w:rPr>
+      </w:pPr>
+      <w:r>
+        <w:rPr>
+          <w:lang w:val="en-US"/>
+        </w:rPr>
+        <w:drawing>
+          <wp:inline distT="0" distB="0" distL="0" distR="0" wp14:anchorId="14B6FAC6" wp14:editId="0FE117DF">
+            <wp:extent cx="5731510" cy="1379855"/>
+            <wp:effectExtent l="0" t="0" r="2540" b="0"/>
+            <wp:docPr id="18" name="Picture 18"/>
+            <wp:cNvGraphicFramePr>
+              <a:graphicFrameLocks xmlns:a="http://schemas.openxmlformats.org/drawingml/2006/main" noChangeAspect="1"/>
+            </wp:cNvGraphicFramePr>
+            <a:graphic xmlns:a="http://schemas.openxmlformats.org/drawingml/2006/main">
+              <a:graphicData uri="http://schemas.openxmlformats.org/drawingml/2006/picture">
+                <pic:pic xmlns:pic="http://schemas.openxmlformats.org/drawingml/2006/picture">
+                  <pic:nvPicPr>
+                    <pic:cNvPr id="1" name=""/>
+                    <pic:cNvPicPr/>
+                  </pic:nvPicPr>
+                  <pic:blipFill>
+                    <a:blip r:embed="rId23"/>
+                    <a:stretch>
+                      <a:fillRect/>
+                    </a:stretch>
+                  </pic:blipFill>
+                  <pic:spPr>
+                    <a:xfrm>
+                      <a:off x="0" y="0"/>
+                      <a:ext cx="5731510" cy="1379855"/>
+                    </a:xfrm>
+                    <a:prstGeom prst="rect">
+                      <a:avLst/>
+                    </a:prstGeom>
+                  </pic:spPr>
+                </pic:pic>
+              </a:graphicData>
+            </a:graphic>
+          </wp:inline>
+        </w:drawing>
+      </w:r>
+    </w:p>
+    <w:p>
+      <w:pPr>
+        <w:pStyle w:val="Heading1"/>
+        <w:rPr>
+          <w:lang w:val="en-US"/>
+        </w:rPr>
+      </w:pPr>
+      <w:r>
+        <w:rPr>
+          <w:lang w:val="en-US"/>
+        </w:rPr>
+        <w:t>Git Reset</w:t>
+      </w:r>
+    </w:p>
+    <w:p>
+      <w:pPr>
+        <w:rPr>
+          <w:lang w:val="en-US"/>
+        </w:rPr>
+      </w:pPr>
+      <w:r>
+        <w:rPr>
+          <w:lang w:val="en-US"/>
+        </w:rPr>
+        <w:drawing>
+          <wp:inline distT="0" distB="0" distL="0" distR="0" wp14:anchorId="14FBCE6E" wp14:editId="41F9A707">
+            <wp:extent cx="5731510" cy="598170"/>
+            <wp:effectExtent l="0" t="0" r="2540" b="0"/>
+            <wp:docPr id="19" name="Picture 19"/>
+            <wp:cNvGraphicFramePr>
+              <a:graphicFrameLocks xmlns:a="http://schemas.openxmlformats.org/drawingml/2006/main" noChangeAspect="1"/>
+            </wp:cNvGraphicFramePr>
+            <a:graphic xmlns:a="http://schemas.openxmlformats.org/drawingml/2006/main">
+              <a:graphicData uri="http://schemas.openxmlformats.org/drawingml/2006/picture">
+                <pic:pic xmlns:pic="http://schemas.openxmlformats.org/drawingml/2006/picture">
+                  <pic:nvPicPr>
+                    <pic:cNvPr id="1" name=""/>
+                    <pic:cNvPicPr/>
+                  </pic:nvPicPr>
+                  <pic:blipFill>
+                    <a:blip r:embed="rId24"/>
+                    <a:stretch>
+                      <a:fillRect/>
+                    </a:stretch>
+                  </pic:blipFill>
+                  <pic:spPr>
+                    <a:xfrm>
+                      <a:off x="0" y="0"/>
+                      <a:ext cx="5731510" cy="598170"/>
+                    </a:xfrm>
+                    <a:prstGeom prst="rect">
+                      <a:avLst/>
+                    </a:prstGeom>
+                  </pic:spPr>
+                </pic:pic>
+              </a:graphicData>
+            </a:graphic>
+          </wp:inline>
+        </w:drawing>
+      </w:r>
+    </w:p>
+    <w:p>
+      <w:pPr>
+        <w:rPr>
+          <w:lang w:val="en-US"/>
+        </w:rPr>
+      </w:pPr>
+      <w:r>
+        <w:rPr>
+          <w:lang w:val="en-US"/>
+        </w:rPr>
+        <w:drawing>
+          <wp:inline distT="0" distB="0" distL="0" distR="0" wp14:anchorId="0E677309" wp14:editId="7D71CD68">
+            <wp:extent cx="5731510" cy="407670"/>
+            <wp:effectExtent l="0" t="0" r="2540" b="0"/>
+            <wp:docPr id="20" name="Picture 20"/>
+            <wp:cNvGraphicFramePr>
+              <a:graphicFrameLocks xmlns:a="http://schemas.openxmlformats.org/drawingml/2006/main" noChangeAspect="1"/>
+            </wp:cNvGraphicFramePr>
+            <a:graphic xmlns:a="http://schemas.openxmlformats.org/drawingml/2006/main">
+              <a:graphicData uri="http://schemas.openxmlformats.org/drawingml/2006/picture">
+                <pic:pic xmlns:pic="http://schemas.openxmlformats.org/drawingml/2006/picture">
+                  <pic:nvPicPr>
+                    <pic:cNvPr id="1" name=""/>
+                    <pic:cNvPicPr/>
+                  </pic:nvPicPr>
+                  <pic:blipFill>
+                    <a:blip r:embed="rId25"/>
+                    <a:stretch>
+                      <a:fillRect/>
+                    </a:stretch>
+                  </pic:blipFill>
+                  <pic:spPr>
+                    <a:xfrm>
+                      <a:off x="0" y="0"/>
+                      <a:ext cx="5731510" cy="407670"/>
+                    </a:xfrm>
+                    <a:prstGeom prst="rect">
+                      <a:avLst/>
+                    </a:prstGeom>
+                  </pic:spPr>
+                </pic:pic>
+              </a:graphicData>
+            </a:graphic>
+          </wp:inline>
+        </w:drawing>
+      </w:r>
+    </w:p>
+    <w:p>
+      <w:pPr>
+        <w:pStyle w:val="Heading1"/>
+        <w:rPr>
+          <w:lang w:val="en-US"/>
+        </w:rPr>
+      </w:pPr>
+      <w:r>
+        <w:rPr>
+          <w:lang w:val="en-US"/>
+        </w:rPr>
+        <w:t xml:space="preserve">Git Remote </w:t>
+      </w:r>
+    </w:p>
+    <w:p>
+      <w:pPr>
+        <w:rPr>
+          <w:lang w:val="en-US"/>
+        </w:rPr>
+      </w:pPr>
+      <w:r>
+        <w:rPr>
+          <w:lang w:val="en-US"/>
+        </w:rPr>
+        <w:drawing>
+          <wp:inline distT="0" distB="0" distL="0" distR="0" wp14:anchorId="7052B6B7" wp14:editId="303880B8">
+            <wp:extent cx="5649113" cy="981212"/>
+            <wp:effectExtent l="0" t="0" r="0" b="9525"/>
+            <wp:docPr id="21" name="Picture 21"/>
+            <wp:cNvGraphicFramePr>
+              <a:graphicFrameLocks xmlns:a="http://schemas.openxmlformats.org/drawingml/2006/main" noChangeAspect="1"/>
+            </wp:cNvGraphicFramePr>
+            <a:graphic xmlns:a="http://schemas.openxmlformats.org/drawingml/2006/main">
+              <a:graphicData uri="http://schemas.openxmlformats.org/drawingml/2006/picture">
+                <pic:pic xmlns:pic="http://schemas.openxmlformats.org/drawingml/2006/picture">
+                  <pic:nvPicPr>
+                    <pic:cNvPr id="1" name=""/>
+                    <pic:cNvPicPr/>
+                  </pic:nvPicPr>
+                  <pic:blipFill>
+                    <a:blip r:embed="rId26"/>
+                    <a:stretch>
+                      <a:fillRect/>
+                    </a:stretch>
+                  </pic:blipFill>
+                  <pic:spPr>
+                    <a:xfrm>
+                      <a:off x="0" y="0"/>
+                      <a:ext cx="5649113" cy="981212"/>
+                    </a:xfrm>
+                    <a:prstGeom prst="rect">
+                      <a:avLst/>
+                    </a:prstGeom>
+                  </pic:spPr>
+                </pic:pic>
+              </a:graphicData>
+            </a:graphic>
+          </wp:inline>
+        </w:drawing>
+      </w:r>
+    </w:p>
+    <w:p>
+      <w:pPr>
+        <w:rPr>
+          <w:lang w:val="en-US"/>
+        </w:rPr>
+      </w:pPr>
+      <w:r>
+        <w:rPr>
+          <w:lang w:val="en-US"/>
+        </w:rPr>
+        <w:t>Since remote already added no need to use those commands as I already added remote above</w:t>
+      </w:r>
+    </w:p>
+    <w:p>
+      <w:pPr>
+        <w:rPr>
+          <w:lang w:val="en-US"/>
+        </w:rPr>
+      </w:pPr>
+      <w:r>
+        <w:rPr>
+          <w:lang w:val="en-US"/>
+        </w:rPr>
+        <w:t xml:space="preserve">Git fetch wont work as well as no changes made remotely </w:t>
+      </w:r>
+    </w:p>
+    <w:p>
+      <w:pPr>
+        <w:pStyle w:val="Heading1"/>
+        <w:rPr>
+          <w:lang w:val="en-US"/>
+        </w:rPr>
+      </w:pPr>
+      <w:r>
+        <w:rPr>
+          <w:lang w:val="en-US"/>
+        </w:rPr>
+        <w:t>Git tag commands</w:t>
+      </w:r>
+    </w:p>
+    <w:p>
+      <w:pPr>
+        <w:rPr>
+          <w:lang w:val="en-US"/>
+        </w:rPr>
+      </w:pPr>
+      <w:r>
+        <w:rPr>
+          <w:lang w:val="en-US"/>
+        </w:rPr>
+        <w:drawing>
+          <wp:inline distT="0" distB="0" distL="0" distR="0" wp14:anchorId="1703179E" wp14:editId="2CAC57EF">
+            <wp:extent cx="5731510" cy="1256030"/>
+            <wp:effectExtent l="0" t="0" r="2540" b="1270"/>
+            <wp:docPr id="22" name="Picture 22"/>
+            <wp:cNvGraphicFramePr>
+              <a:graphicFrameLocks xmlns:a="http://schemas.openxmlformats.org/drawingml/2006/main" noChangeAspect="1"/>
+            </wp:cNvGraphicFramePr>
+            <a:graphic xmlns:a="http://schemas.openxmlformats.org/drawingml/2006/main">
+              <a:graphicData uri="http://schemas.openxmlformats.org/drawingml/2006/picture">
+                <pic:pic xmlns:pic="http://schemas.openxmlformats.org/drawingml/2006/picture">
+                  <pic:nvPicPr>
+                    <pic:cNvPr id="1" name=""/>
+                    <pic:cNvPicPr/>
+                  </pic:nvPicPr>
+                  <pic:blipFill>
+                    <a:blip r:embed="rId27"/>
+                    <a:stretch>
+                      <a:fillRect/>
+                    </a:stretch>
+                  </pic:blipFill>
+                  <pic:spPr>
+                    <a:xfrm>
+                      <a:off x="0" y="0"/>
+                      <a:ext cx="5731510" cy="1256030"/>
+                    </a:xfrm>
+                    <a:prstGeom prst="rect">
+                      <a:avLst/>
+                    </a:prstGeom>
+                  </pic:spPr>
+                </pic:pic>
+              </a:graphicData>
+            </a:graphic>
+          </wp:inline>
+        </w:drawing>
       </w:r>
     </w:p>
     <w:sectPr>
@@ -8013,7 +8848,7 @@
       <w:rFonts w:ascii="Times New Roman" w:eastAsia="Times New Roman" w:hAnsi="Times New Roman" w:cs="Times New Roman"/>
       <w:sz w:val="24"/>
       <w:szCs w:val="24"/>
-      <w:lang w:val="en-PK" w:eastAsia="en-PK"/>
+      <w:lang w:eastAsia="en-PK"/>
     </w:rPr>
   </w:style>
   <w:style w:type="character" w:styleId="Hyperlink">

</xml_diff>